<commit_message>
alle opdrachten t/m 5.1
</commit_message>
<xml_diff>
--- a/TV/Bijlage_T3_TV_Oefening_2/Bijlage_T3_TV_Oef_2_Verbetervoorstel.docx
+++ b/TV/Bijlage_T3_TV_Oefening_2/Bijlage_T3_TV_Oef_2_Verbetervoorstel.docx
@@ -103,11 +103,19 @@
             </w:tcBorders>
           </w:tcPr>
           <w:p>
-            <w:r>
-              <w:rPr>
-                <w:color w:val="0070C0"/>
-              </w:rPr>
-              <w:t>………………….</w:t>
+            <w:proofErr w:type="spellStart"/>
+            <w:r>
+              <w:rPr>
+                <w:color w:val="0070C0"/>
+              </w:rPr>
+              <w:t>Php</w:t>
+            </w:r>
+            <w:proofErr w:type="spellEnd"/>
+            <w:r>
+              <w:rPr>
+                <w:color w:val="0070C0"/>
+              </w:rPr>
+              <w:t xml:space="preserve"> storm</w:t>
             </w:r>
           </w:p>
         </w:tc>
@@ -135,12 +143,14 @@
             </w:tcBorders>
           </w:tcPr>
           <w:p>
-            <w:r>
-              <w:rPr>
-                <w:color w:val="0070C0"/>
-              </w:rPr>
-              <w:t>………………….</w:t>
-            </w:r>
+            <w:proofErr w:type="spellStart"/>
+            <w:r>
+              <w:rPr>
+                <w:color w:val="0070C0"/>
+              </w:rPr>
+              <w:t>Php</w:t>
+            </w:r>
+            <w:proofErr w:type="spellEnd"/>
           </w:p>
         </w:tc>
       </w:tr>
@@ -155,7 +165,15 @@
           </w:tcPr>
           <w:p>
             <w:r>
-              <w:t>Naam developer:</w:t>
+              <w:t xml:space="preserve">Naam </w:t>
+            </w:r>
+            <w:proofErr w:type="spellStart"/>
+            <w:r>
+              <w:t>developer</w:t>
+            </w:r>
+            <w:proofErr w:type="spellEnd"/>
+            <w:r>
+              <w:t>:</w:t>
             </w:r>
           </w:p>
         </w:tc>
@@ -173,7 +191,7 @@
               <w:rPr>
                 <w:color w:val="0070C0"/>
               </w:rPr>
-              <w:t>………………….</w:t>
+              <w:t>Jeron</w:t>
             </w:r>
           </w:p>
         </w:tc>
@@ -210,7 +228,7 @@
               <w:rPr>
                 <w:color w:val="0070C0"/>
               </w:rPr>
-              <w:t>………………….</w:t>
+              <w:t>C4</w:t>
             </w:r>
           </w:p>
         </w:tc>
@@ -245,7 +263,7 @@
               <w:rPr>
                 <w:color w:val="0070C0"/>
               </w:rPr>
-              <w:t>…………………</w:t>
+              <w:t>26-3-2021</w:t>
             </w:r>
           </w:p>
         </w:tc>
@@ -260,8 +278,8 @@
         <w:tblLook w:val="04A0" w:firstRow="1" w:lastRow="0" w:firstColumn="1" w:lastColumn="0" w:noHBand="0" w:noVBand="1"/>
       </w:tblPr>
       <w:tblGrid>
-        <w:gridCol w:w="3256"/>
-        <w:gridCol w:w="5806"/>
+        <w:gridCol w:w="1846"/>
+        <w:gridCol w:w="7216"/>
       </w:tblGrid>
       <w:tr>
         <w:tc>
@@ -477,34 +495,448 @@
                 <w:color w:val="0070C0"/>
               </w:rPr>
             </w:pPr>
-          </w:p>
-          <w:p>
-            <w:pPr>
-              <w:rPr>
-                <w:color w:val="0070C0"/>
-              </w:rPr>
-            </w:pPr>
-          </w:p>
-          <w:p>
-            <w:pPr>
-              <w:rPr>
-                <w:color w:val="0070C0"/>
-              </w:rPr>
-            </w:pPr>
-          </w:p>
-          <w:p>
-            <w:pPr>
-              <w:rPr>
-                <w:color w:val="0070C0"/>
-              </w:rPr>
-            </w:pPr>
-          </w:p>
-          <w:p>
-            <w:pPr>
-              <w:rPr>
-                <w:color w:val="0070C0"/>
-              </w:rPr>
-            </w:pPr>
+            <w:r>
+              <w:rPr>
+                <w:color w:val="0070C0"/>
+              </w:rPr>
+              <w:t>Taak 2</w:t>
+            </w:r>
+            <w:r>
+              <w:rPr>
+                <w:color w:val="0070C0"/>
+              </w:rPr>
+              <w:br/>
+            </w:r>
+            <w:r>
+              <w:rPr>
+                <w:noProof/>
+              </w:rPr>
+              <w:drawing>
+                <wp:inline distT="0" distB="0" distL="0" distR="0" wp14:anchorId="21D9B804" wp14:editId="387530EB">
+                  <wp:extent cx="5760720" cy="789305"/>
+                  <wp:effectExtent l="0" t="0" r="0" b="0"/>
+                  <wp:docPr id="2" name="Afbeelding 2"/>
+                  <wp:cNvGraphicFramePr>
+                    <a:graphicFrameLocks xmlns:a="http://schemas.openxmlformats.org/drawingml/2006/main" noChangeAspect="1"/>
+                  </wp:cNvGraphicFramePr>
+                  <a:graphic xmlns:a="http://schemas.openxmlformats.org/drawingml/2006/main">
+                    <a:graphicData uri="http://schemas.openxmlformats.org/drawingml/2006/picture">
+                      <pic:pic xmlns:pic="http://schemas.openxmlformats.org/drawingml/2006/picture">
+                        <pic:nvPicPr>
+                          <pic:cNvPr id="1" name=""/>
+                          <pic:cNvPicPr/>
+                        </pic:nvPicPr>
+                        <pic:blipFill>
+                          <a:blip r:embed="rId7"/>
+                          <a:stretch>
+                            <a:fillRect/>
+                          </a:stretch>
+                        </pic:blipFill>
+                        <pic:spPr>
+                          <a:xfrm>
+                            <a:off x="0" y="0"/>
+                            <a:ext cx="5760720" cy="789305"/>
+                          </a:xfrm>
+                          <a:prstGeom prst="rect">
+                            <a:avLst/>
+                          </a:prstGeom>
+                        </pic:spPr>
+                      </pic:pic>
+                    </a:graphicData>
+                  </a:graphic>
+                </wp:inline>
+              </w:drawing>
+            </w:r>
+            <w:r>
+              <w:rPr>
+                <w:color w:val="0070C0"/>
+              </w:rPr>
+              <w:br/>
+            </w:r>
+            <w:r>
+              <w:rPr>
+                <w:noProof/>
+              </w:rPr>
+              <w:drawing>
+                <wp:inline distT="0" distB="0" distL="0" distR="0" wp14:anchorId="75AD954A" wp14:editId="1F45304B">
+                  <wp:extent cx="5760720" cy="1025525"/>
+                  <wp:effectExtent l="0" t="0" r="0" b="3175"/>
+                  <wp:docPr id="1" name="Afbeelding 1"/>
+                  <wp:cNvGraphicFramePr>
+                    <a:graphicFrameLocks xmlns:a="http://schemas.openxmlformats.org/drawingml/2006/main" noChangeAspect="1"/>
+                  </wp:cNvGraphicFramePr>
+                  <a:graphic xmlns:a="http://schemas.openxmlformats.org/drawingml/2006/main">
+                    <a:graphicData uri="http://schemas.openxmlformats.org/drawingml/2006/picture">
+                      <pic:pic xmlns:pic="http://schemas.openxmlformats.org/drawingml/2006/picture">
+                        <pic:nvPicPr>
+                          <pic:cNvPr id="1" name=""/>
+                          <pic:cNvPicPr/>
+                        </pic:nvPicPr>
+                        <pic:blipFill>
+                          <a:blip r:embed="rId8"/>
+                          <a:stretch>
+                            <a:fillRect/>
+                          </a:stretch>
+                        </pic:blipFill>
+                        <pic:spPr>
+                          <a:xfrm>
+                            <a:off x="0" y="0"/>
+                            <a:ext cx="5760720" cy="1025525"/>
+                          </a:xfrm>
+                          <a:prstGeom prst="rect">
+                            <a:avLst/>
+                          </a:prstGeom>
+                        </pic:spPr>
+                      </pic:pic>
+                    </a:graphicData>
+                  </a:graphic>
+                </wp:inline>
+              </w:drawing>
+            </w:r>
+          </w:p>
+          <w:p>
+            <w:pPr>
+              <w:rPr>
+                <w:color w:val="0070C0"/>
+              </w:rPr>
+            </w:pPr>
+          </w:p>
+          <w:p>
+            <w:pPr>
+              <w:rPr>
+                <w:color w:val="0070C0"/>
+              </w:rPr>
+            </w:pPr>
+            <w:r>
+              <w:rPr>
+                <w:color w:val="0070C0"/>
+              </w:rPr>
+              <w:t>Taak 3</w:t>
+            </w:r>
+            <w:r>
+              <w:rPr>
+                <w:color w:val="0070C0"/>
+              </w:rPr>
+              <w:br/>
+            </w:r>
+            <w:r>
+              <w:rPr>
+                <w:color w:val="0070C0"/>
+              </w:rPr>
+              <w:drawing>
+                <wp:inline distT="0" distB="0" distL="0" distR="0" wp14:anchorId="7E2D39F0" wp14:editId="2DC8F128">
+                  <wp:extent cx="4390846" cy="173552"/>
+                  <wp:effectExtent l="0" t="0" r="0" b="0"/>
+                  <wp:docPr id="4" name="Afbeelding 4"/>
+                  <wp:cNvGraphicFramePr>
+                    <a:graphicFrameLocks xmlns:a="http://schemas.openxmlformats.org/drawingml/2006/main" noChangeAspect="1"/>
+                  </wp:cNvGraphicFramePr>
+                  <a:graphic xmlns:a="http://schemas.openxmlformats.org/drawingml/2006/main">
+                    <a:graphicData uri="http://schemas.openxmlformats.org/drawingml/2006/picture">
+                      <pic:pic xmlns:pic="http://schemas.openxmlformats.org/drawingml/2006/picture">
+                        <pic:nvPicPr>
+                          <pic:cNvPr id="1" name=""/>
+                          <pic:cNvPicPr/>
+                        </pic:nvPicPr>
+                        <pic:blipFill>
+                          <a:blip r:embed="rId9"/>
+                          <a:stretch>
+                            <a:fillRect/>
+                          </a:stretch>
+                        </pic:blipFill>
+                        <pic:spPr>
+                          <a:xfrm>
+                            <a:off x="0" y="0"/>
+                            <a:ext cx="4675261" cy="184794"/>
+                          </a:xfrm>
+                          <a:prstGeom prst="rect">
+                            <a:avLst/>
+                          </a:prstGeom>
+                        </pic:spPr>
+                      </pic:pic>
+                    </a:graphicData>
+                  </a:graphic>
+                </wp:inline>
+              </w:drawing>
+            </w:r>
+          </w:p>
+          <w:p>
+            <w:pPr>
+              <w:rPr>
+                <w:color w:val="0070C0"/>
+              </w:rPr>
+            </w:pPr>
+            <w:r>
+              <w:rPr>
+                <w:color w:val="0070C0"/>
+              </w:rPr>
+              <w:t>Er staat in commentaar $year:2012</w:t>
+            </w:r>
+            <w:r>
+              <w:rPr>
+                <w:color w:val="0070C0"/>
+              </w:rPr>
+              <w:t xml:space="preserve"> regel 25. </w:t>
+            </w:r>
+            <w:r>
+              <w:rPr>
+                <w:color w:val="0070C0"/>
+              </w:rPr>
+              <w:br/>
+            </w:r>
+            <w:r>
+              <w:rPr>
+                <w:color w:val="0070C0"/>
+              </w:rPr>
+              <w:drawing>
+                <wp:inline distT="0" distB="0" distL="0" distR="0" wp14:anchorId="581873DA" wp14:editId="3D216343">
+                  <wp:extent cx="3858163" cy="161948"/>
+                  <wp:effectExtent l="0" t="0" r="0" b="9525"/>
+                  <wp:docPr id="5" name="Afbeelding 5"/>
+                  <wp:cNvGraphicFramePr>
+                    <a:graphicFrameLocks xmlns:a="http://schemas.openxmlformats.org/drawingml/2006/main" noChangeAspect="1"/>
+                  </wp:cNvGraphicFramePr>
+                  <a:graphic xmlns:a="http://schemas.openxmlformats.org/drawingml/2006/main">
+                    <a:graphicData uri="http://schemas.openxmlformats.org/drawingml/2006/picture">
+                      <pic:pic xmlns:pic="http://schemas.openxmlformats.org/drawingml/2006/picture">
+                        <pic:nvPicPr>
+                          <pic:cNvPr id="1" name=""/>
+                          <pic:cNvPicPr/>
+                        </pic:nvPicPr>
+                        <pic:blipFill>
+                          <a:blip r:embed="rId10"/>
+                          <a:stretch>
+                            <a:fillRect/>
+                          </a:stretch>
+                        </pic:blipFill>
+                        <pic:spPr>
+                          <a:xfrm>
+                            <a:off x="0" y="0"/>
+                            <a:ext cx="3858163" cy="161948"/>
+                          </a:xfrm>
+                          <a:prstGeom prst="rect">
+                            <a:avLst/>
+                          </a:prstGeom>
+                        </pic:spPr>
+                      </pic:pic>
+                    </a:graphicData>
+                  </a:graphic>
+                </wp:inline>
+              </w:drawing>
+            </w:r>
+            <w:r>
+              <w:rPr>
+                <w:color w:val="0070C0"/>
+              </w:rPr>
+              <w:br/>
+            </w:r>
+            <w:r>
+              <w:rPr>
+                <w:color w:val="0070C0"/>
+              </w:rPr>
+              <w:t>nu staat ie op regel 27</w:t>
+            </w:r>
+            <w:r>
+              <w:rPr>
+                <w:color w:val="0070C0"/>
+              </w:rPr>
+              <w:t xml:space="preserve"> vermeld dat het $</w:t>
+            </w:r>
+            <w:proofErr w:type="spellStart"/>
+            <w:r>
+              <w:rPr>
+                <w:color w:val="0070C0"/>
+              </w:rPr>
+              <w:t>year</w:t>
+            </w:r>
+            <w:proofErr w:type="spellEnd"/>
+            <w:r>
+              <w:rPr>
+                <w:color w:val="0070C0"/>
+              </w:rPr>
+              <w:t xml:space="preserve"> 2012 is. </w:t>
+            </w:r>
+            <w:r>
+              <w:rPr>
+                <w:color w:val="0070C0"/>
+              </w:rPr>
+              <w:br/>
+            </w:r>
+            <w:r>
+              <w:rPr>
+                <w:color w:val="0070C0"/>
+              </w:rPr>
+              <w:br/>
+              <w:t xml:space="preserve">bij de stap van de 2 step </w:t>
+            </w:r>
+            <w:proofErr w:type="spellStart"/>
+            <w:r>
+              <w:rPr>
+                <w:color w:val="0070C0"/>
+              </w:rPr>
+              <w:t>into</w:t>
+            </w:r>
+            <w:proofErr w:type="spellEnd"/>
+            <w:r>
+              <w:rPr>
+                <w:color w:val="0070C0"/>
+              </w:rPr>
+              <w:t xml:space="preserve"> slaat ie de echo op regel 27 over en gaat </w:t>
+            </w:r>
+            <w:r>
+              <w:rPr>
+                <w:color w:val="0070C0"/>
+              </w:rPr>
+              <w:t>het direct door naar regel 31.</w:t>
+            </w:r>
+          </w:p>
+          <w:p>
+            <w:pPr>
+              <w:rPr>
+                <w:color w:val="0070C0"/>
+              </w:rPr>
+            </w:pPr>
+            <w:r>
+              <w:rPr>
+                <w:noProof/>
+              </w:rPr>
+              <w:lastRenderedPageBreak/>
+              <w:drawing>
+                <wp:inline distT="0" distB="0" distL="0" distR="0" wp14:anchorId="4B41590D" wp14:editId="2502210A">
+                  <wp:extent cx="5734050" cy="1790700"/>
+                  <wp:effectExtent l="0" t="0" r="0" b="0"/>
+                  <wp:docPr id="6" name="Afbeelding 6"/>
+                  <wp:cNvGraphicFramePr>
+                    <a:graphicFrameLocks xmlns:a="http://schemas.openxmlformats.org/drawingml/2006/main" noChangeAspect="1"/>
+                  </wp:cNvGraphicFramePr>
+                  <a:graphic xmlns:a="http://schemas.openxmlformats.org/drawingml/2006/main">
+                    <a:graphicData uri="http://schemas.openxmlformats.org/drawingml/2006/picture">
+                      <pic:pic xmlns:pic="http://schemas.openxmlformats.org/drawingml/2006/picture">
+                        <pic:nvPicPr>
+                          <pic:cNvPr id="1" name=""/>
+                          <pic:cNvPicPr/>
+                        </pic:nvPicPr>
+                        <pic:blipFill>
+                          <a:blip r:embed="rId11"/>
+                          <a:stretch>
+                            <a:fillRect/>
+                          </a:stretch>
+                        </pic:blipFill>
+                        <pic:spPr>
+                          <a:xfrm>
+                            <a:off x="0" y="0"/>
+                            <a:ext cx="5734050" cy="1790700"/>
+                          </a:xfrm>
+                          <a:prstGeom prst="rect">
+                            <a:avLst/>
+                          </a:prstGeom>
+                        </pic:spPr>
+                      </pic:pic>
+                    </a:graphicData>
+                  </a:graphic>
+                </wp:inline>
+              </w:drawing>
+            </w:r>
+          </w:p>
+          <w:p>
+            <w:pPr>
+              <w:rPr>
+                <w:color w:val="0070C0"/>
+              </w:rPr>
+            </w:pPr>
+            <w:r>
+              <w:rPr>
+                <w:noProof/>
+              </w:rPr>
+              <w:drawing>
+                <wp:inline distT="0" distB="0" distL="0" distR="0" wp14:anchorId="6644C3C4" wp14:editId="77171A9B">
+                  <wp:extent cx="4019550" cy="1771650"/>
+                  <wp:effectExtent l="0" t="0" r="0" b="0"/>
+                  <wp:docPr id="9" name="Afbeelding 9"/>
+                  <wp:cNvGraphicFramePr>
+                    <a:graphicFrameLocks xmlns:a="http://schemas.openxmlformats.org/drawingml/2006/main" noChangeAspect="1"/>
+                  </wp:cNvGraphicFramePr>
+                  <a:graphic xmlns:a="http://schemas.openxmlformats.org/drawingml/2006/main">
+                    <a:graphicData uri="http://schemas.openxmlformats.org/drawingml/2006/picture">
+                      <pic:pic xmlns:pic="http://schemas.openxmlformats.org/drawingml/2006/picture">
+                        <pic:nvPicPr>
+                          <pic:cNvPr id="1" name=""/>
+                          <pic:cNvPicPr/>
+                        </pic:nvPicPr>
+                        <pic:blipFill>
+                          <a:blip r:embed="rId12"/>
+                          <a:stretch>
+                            <a:fillRect/>
+                          </a:stretch>
+                        </pic:blipFill>
+                        <pic:spPr>
+                          <a:xfrm>
+                            <a:off x="0" y="0"/>
+                            <a:ext cx="4019550" cy="1771650"/>
+                          </a:xfrm>
+                          <a:prstGeom prst="rect">
+                            <a:avLst/>
+                          </a:prstGeom>
+                        </pic:spPr>
+                      </pic:pic>
+                    </a:graphicData>
+                  </a:graphic>
+                </wp:inline>
+              </w:drawing>
+            </w:r>
+            <w:r>
+              <w:rPr>
+                <w:color w:val="0070C0"/>
+              </w:rPr>
+              <w:br/>
+              <w:t xml:space="preserve">Je kan niet meer debuggen want het is niet deelbaar door 4. </w:t>
+            </w:r>
+            <w:r>
+              <w:rPr>
+                <w:color w:val="0070C0"/>
+              </w:rPr>
+              <w:br/>
+            </w:r>
+            <w:r>
+              <w:rPr>
+                <w:noProof/>
+              </w:rPr>
+              <w:drawing>
+                <wp:inline distT="0" distB="0" distL="0" distR="0" wp14:anchorId="171770CE" wp14:editId="794F4B3A">
+                  <wp:extent cx="5760720" cy="1102995"/>
+                  <wp:effectExtent l="0" t="0" r="0" b="1905"/>
+                  <wp:docPr id="8" name="Afbeelding 8"/>
+                  <wp:cNvGraphicFramePr>
+                    <a:graphicFrameLocks xmlns:a="http://schemas.openxmlformats.org/drawingml/2006/main" noChangeAspect="1"/>
+                  </wp:cNvGraphicFramePr>
+                  <a:graphic xmlns:a="http://schemas.openxmlformats.org/drawingml/2006/main">
+                    <a:graphicData uri="http://schemas.openxmlformats.org/drawingml/2006/picture">
+                      <pic:pic xmlns:pic="http://schemas.openxmlformats.org/drawingml/2006/picture">
+                        <pic:nvPicPr>
+                          <pic:cNvPr id="1" name=""/>
+                          <pic:cNvPicPr/>
+                        </pic:nvPicPr>
+                        <pic:blipFill>
+                          <a:blip r:embed="rId13"/>
+                          <a:stretch>
+                            <a:fillRect/>
+                          </a:stretch>
+                        </pic:blipFill>
+                        <pic:spPr>
+                          <a:xfrm>
+                            <a:off x="0" y="0"/>
+                            <a:ext cx="5760720" cy="1102995"/>
+                          </a:xfrm>
+                          <a:prstGeom prst="rect">
+                            <a:avLst/>
+                          </a:prstGeom>
+                        </pic:spPr>
+                      </pic:pic>
+                    </a:graphicData>
+                  </a:graphic>
+                </wp:inline>
+              </w:drawing>
+            </w:r>
           </w:p>
           <w:p>
             <w:pPr>
@@ -529,6 +961,7 @@
           </w:tcPr>
           <w:p>
             <w:r>
+              <w:lastRenderedPageBreak/>
               <w:t>Suggesties ter verbetering:</w:t>
             </w:r>
           </w:p>
@@ -1036,7 +1469,7 @@
     </w:tbl>
     <w:p/>
     <w:sectPr>
-      <w:footerReference w:type="default" r:id="rId7"/>
+      <w:footerReference w:type="default" r:id="rId14"/>
       <w:pgSz w:w="11906" w:h="16838"/>
       <w:pgMar w:top="1417" w:right="1417" w:bottom="1417" w:left="1417" w:header="708" w:footer="708" w:gutter="0"/>
       <w:cols w:space="708"/>

</xml_diff>